<commit_message>
Change .NET version in installation guide.
</commit_message>
<xml_diff>
--- a/Installation Guide.docx
+++ b/Installation Guide.docx
@@ -101,14 +101,12 @@
           <w:sz w:val="20"/>
         </w:rPr>
       </w:pPr>
-      <w:proofErr w:type="spellStart"/>
       <w:r>
         <w:rPr>
           <w:sz w:val="20"/>
         </w:rPr>
         <w:t>GeoCoder</w:t>
       </w:r>
-      <w:proofErr w:type="spellEnd"/>
     </w:p>
     <w:p>
       <w:pPr>
@@ -178,21 +176,12 @@
           <w:sz w:val="20"/>
         </w:rPr>
       </w:pPr>
-      <w:proofErr w:type="gramStart"/>
       <w:r>
         <w:rPr>
           <w:b/>
           <w:sz w:val="20"/>
         </w:rPr>
-        <w:t>Pre requisites</w:t>
-      </w:r>
-      <w:proofErr w:type="gramEnd"/>
-      <w:r>
-        <w:rPr>
-          <w:b/>
-          <w:sz w:val="20"/>
-        </w:rPr>
-        <w:t xml:space="preserve"> </w:t>
+        <w:t xml:space="preserve">Pre requisites </w:t>
       </w:r>
     </w:p>
     <w:p>
@@ -255,8 +244,10 @@
         <w:rPr>
           <w:sz w:val="20"/>
         </w:rPr>
-        <w:t>.Net 4.5.1</w:t>
-      </w:r>
+        <w:t>.Net 4.5.2</w:t>
+      </w:r>
+      <w:bookmarkStart w:id="0" w:name="_GoBack"/>
+      <w:bookmarkEnd w:id="0"/>
     </w:p>
     <w:p>
       <w:pPr>
@@ -443,14 +434,12 @@
           <w:sz w:val="20"/>
         </w:rPr>
       </w:pPr>
-      <w:proofErr w:type="spellStart"/>
       <w:r>
         <w:rPr>
           <w:sz w:val="20"/>
         </w:rPr>
         <w:t>AMPObjectScripts.SQL</w:t>
       </w:r>
-      <w:proofErr w:type="spellEnd"/>
       <w:r>
         <w:rPr>
           <w:sz w:val="20"/>
@@ -469,28 +458,12 @@
           <w:sz w:val="20"/>
         </w:rPr>
       </w:pPr>
-      <w:proofErr w:type="spellStart"/>
-      <w:r>
-        <w:rPr>
-          <w:sz w:val="20"/>
-        </w:rPr>
-        <w:t>AMPMaster</w:t>
-      </w:r>
-      <w:proofErr w:type="spellEnd"/>
-      <w:r>
-        <w:rPr>
-          <w:sz w:val="20"/>
-        </w:rPr>
-        <w:t xml:space="preserve"> Data </w:t>
-      </w:r>
-      <w:proofErr w:type="spellStart"/>
-      <w:r>
-        <w:rPr>
-          <w:sz w:val="20"/>
-        </w:rPr>
-        <w:t>Load.sql</w:t>
-      </w:r>
-      <w:proofErr w:type="spellEnd"/>
+      <w:r>
+        <w:rPr>
+          <w:sz w:val="20"/>
+        </w:rPr>
+        <w:t>AMPMaster Data Load.sql</w:t>
+      </w:r>
       <w:r>
         <w:rPr>
           <w:sz w:val="20"/>
@@ -540,21 +513,7 @@
         <w:rPr>
           <w:sz w:val="20"/>
         </w:rPr>
-        <w:t xml:space="preserve">Mock </w:t>
-      </w:r>
-      <w:proofErr w:type="spellStart"/>
-      <w:r>
-        <w:rPr>
-          <w:sz w:val="20"/>
-        </w:rPr>
-        <w:t>data.sql</w:t>
-      </w:r>
-      <w:proofErr w:type="spellEnd"/>
-      <w:r>
-        <w:rPr>
-          <w:sz w:val="20"/>
-        </w:rPr>
-        <w:t xml:space="preserve"> – Creates a sample project</w:t>
+        <w:t>Mock data.sql – Creates a sample project</w:t>
       </w:r>
     </w:p>
     <w:p>
@@ -621,8 +580,6 @@
         </w:rPr>
         <w:t xml:space="preserve">Point it to the new AMP folder. </w:t>
       </w:r>
-      <w:bookmarkStart w:id="0" w:name="_GoBack"/>
-      <w:bookmarkEnd w:id="0"/>
     </w:p>
     <w:p>
       <w:pPr>
@@ -693,21 +650,7 @@
         <w:rPr>
           <w:sz w:val="20"/>
         </w:rPr>
-        <w:t xml:space="preserve">Update your </w:t>
-      </w:r>
-      <w:proofErr w:type="spellStart"/>
-      <w:r>
-        <w:rPr>
-          <w:sz w:val="20"/>
-        </w:rPr>
-        <w:t>web.config</w:t>
-      </w:r>
-      <w:proofErr w:type="spellEnd"/>
-      <w:r>
-        <w:rPr>
-          <w:sz w:val="20"/>
-        </w:rPr>
-        <w:t xml:space="preserve"> file and set the database server name, database and user details</w:t>
+        <w:t>Update your web.config file and set the database server name, database and user details</w:t>
       </w:r>
     </w:p>
     <w:p>

</xml_diff>